<commit_message>
added repositories links to answer sheet
</commit_message>
<xml_diff>
--- a/HOME_WORK.docx
+++ b/HOME_WORK.docx
@@ -51,13 +51,8 @@
       <w:pPr>
         <w:bidi/>
       </w:pPr>
-      <w:proofErr w:type="spellStart"/>
-      <w:r>
-        <w:t>mkdir</w:t>
-      </w:r>
-      <w:proofErr w:type="spellEnd"/>
-      <w:r>
-        <w:t xml:space="preserve"> RT-Git-homework</w:t>
+      <w:r>
+        <w:t>mkdir RT-Git-homework</w:t>
       </w:r>
     </w:p>
     <w:p>
@@ -73,13 +68,8 @@
         <w:bidi/>
       </w:pPr>
       <w:r>
-        <w:t xml:space="preserve">git </w:t>
-      </w:r>
-      <w:proofErr w:type="spellStart"/>
-      <w:r>
-        <w:t>init</w:t>
-      </w:r>
-      <w:proofErr w:type="spellEnd"/>
+        <w:t>git init</w:t>
+      </w:r>
     </w:p>
     <w:p>
       <w:pPr>
@@ -114,13 +104,8 @@
         <w:bidi/>
       </w:pPr>
       <w:r>
-        <w:t xml:space="preserve">git </w:t>
-      </w:r>
-      <w:proofErr w:type="gramStart"/>
-      <w:r>
-        <w:t>add .</w:t>
-      </w:r>
-      <w:proofErr w:type="gramEnd"/>
+        <w:t>git add .</w:t>
+      </w:r>
     </w:p>
     <w:p>
       <w:pPr>
@@ -159,11 +144,34 @@
     <w:p>
       <w:pPr>
         <w:bidi/>
+        <w:rPr>
+          <w:rtl/>
+        </w:rPr>
+      </w:pPr>
+      <w:r>
+        <w:rPr>
+          <w:rFonts w:hint="cs"/>
+          <w:rtl/>
+        </w:rPr>
+        <w:t xml:space="preserve">יצירת ריפו </w:t>
+      </w:r>
+      <w:hyperlink r:id="rId5" w:history="1">
+        <w:r>
+          <w:rPr>
+            <w:rStyle w:val="Hyperlink"/>
+          </w:rPr>
+          <w:t>https://github.com/hagatz/RT-Git-Homework.git</w:t>
+        </w:r>
+      </w:hyperlink>
+    </w:p>
+    <w:p>
+      <w:pPr>
+        <w:bidi/>
       </w:pPr>
       <w:r>
         <w:t xml:space="preserve">git remote add origin </w:t>
       </w:r>
-      <w:hyperlink r:id="rId5" w:history="1">
+      <w:hyperlink r:id="rId6" w:history="1">
         <w:r>
           <w:rPr>
             <w:rStyle w:val="Hyperlink"/>
@@ -199,6 +207,9 @@
     <w:p>
       <w:pPr>
         <w:bidi/>
+        <w:rPr>
+          <w:rtl/>
+        </w:rPr>
       </w:pPr>
       <w:r>
         <w:rPr>
@@ -219,23 +230,8 @@
         <w:rPr>
           <w:rtl/>
         </w:rPr>
-        <w:t xml:space="preserve"> (</w:t>
-      </w:r>
-      <w:proofErr w:type="spellStart"/>
-      <w:r>
-        <w:rPr>
-          <w:rtl/>
-        </w:rPr>
-        <w:t>רפוזיטורי</w:t>
-      </w:r>
-      <w:proofErr w:type="spellEnd"/>
-      <w:r>
-        <w:rPr>
-          <w:rtl/>
-        </w:rPr>
-        <w:t xml:space="preserve"> חדש) עם קובץ </w:t>
-      </w:r>
-      <w:proofErr w:type="gramStart"/>
+        <w:t xml:space="preserve"> (רפוזיטורי חדש) עם קובץ </w:t>
+      </w:r>
       <w:r>
         <w:t>README</w:t>
       </w:r>
@@ -243,15 +239,24 @@
         <w:rPr>
           <w:rtl/>
         </w:rPr>
-        <w:t xml:space="preserve"> .</w:t>
-      </w:r>
-      <w:proofErr w:type="gramEnd"/>
-      <w:r>
-        <w:rPr>
-          <w:rtl/>
-        </w:rPr>
-        <w:t xml:space="preserve"> </w:t>
-      </w:r>
+        <w:t xml:space="preserve"> . </w:t>
+      </w:r>
+    </w:p>
+    <w:p>
+      <w:pPr>
+        <w:bidi/>
+        <w:rPr>
+          <w:rtl/>
+        </w:rPr>
+      </w:pPr>
+      <w:hyperlink r:id="rId7" w:history="1">
+        <w:r>
+          <w:rPr>
+            <w:rStyle w:val="Hyperlink"/>
+          </w:rPr>
+          <w:t>https://github.com/hagatz/RT-Git-Homework2.git</w:t>
+        </w:r>
+      </w:hyperlink>
     </w:p>
     <w:p>
       <w:pPr>
@@ -291,7 +296,7 @@
       <w:r>
         <w:t xml:space="preserve">git clone </w:t>
       </w:r>
-      <w:hyperlink r:id="rId6" w:history="1">
+      <w:hyperlink r:id="rId8" w:history="1">
         <w:r>
           <w:rPr>
             <w:rStyle w:val="Hyperlink"/>
@@ -335,21 +340,7 @@
         <w:rPr>
           <w:rtl/>
         </w:rPr>
-        <w:t xml:space="preserve">לשמור </w:t>
-      </w:r>
-      <w:proofErr w:type="spellStart"/>
-      <w:r>
-        <w:rPr>
-          <w:rtl/>
-        </w:rPr>
-        <w:t>הכל</w:t>
-      </w:r>
-      <w:proofErr w:type="spellEnd"/>
-      <w:r>
-        <w:rPr>
-          <w:rtl/>
-        </w:rPr>
-        <w:t xml:space="preserve"> ולעדכן ב</w:t>
+        <w:t>לשמור הכל ולעדכן ב</w:t>
       </w:r>
       <w:r>
         <w:t>GITHUB</w:t>
@@ -366,13 +357,8 @@
         <w:bidi/>
       </w:pPr>
       <w:r>
-        <w:t xml:space="preserve">git </w:t>
-      </w:r>
-      <w:proofErr w:type="gramStart"/>
-      <w:r>
-        <w:t>add .</w:t>
-      </w:r>
-      <w:proofErr w:type="gramEnd"/>
+        <w:t>git add .</w:t>
+      </w:r>
     </w:p>
     <w:p>
       <w:pPr>
@@ -401,6 +387,9 @@
     <w:p>
       <w:pPr>
         <w:bidi/>
+        <w:rPr>
+          <w:rtl/>
+        </w:rPr>
       </w:pPr>
       <w:r>
         <w:rPr>
@@ -421,23 +410,8 @@
         <w:rPr>
           <w:rtl/>
         </w:rPr>
-        <w:t xml:space="preserve"> (</w:t>
-      </w:r>
-      <w:proofErr w:type="spellStart"/>
-      <w:r>
-        <w:rPr>
-          <w:rtl/>
-        </w:rPr>
-        <w:t>רפוזיטורי</w:t>
-      </w:r>
-      <w:proofErr w:type="spellEnd"/>
-      <w:r>
-        <w:rPr>
-          <w:rtl/>
-        </w:rPr>
-        <w:t xml:space="preserve"> חדש) עם קובץ </w:t>
-      </w:r>
-      <w:proofErr w:type="gramStart"/>
+        <w:t xml:space="preserve"> (רפוזיטורי חדש) עם קובץ </w:t>
+      </w:r>
       <w:r>
         <w:t>README</w:t>
       </w:r>
@@ -445,72 +419,69 @@
         <w:rPr>
           <w:rtl/>
         </w:rPr>
-        <w:t xml:space="preserve"> .</w:t>
-      </w:r>
-      <w:proofErr w:type="gramEnd"/>
-      <w:r>
-        <w:rPr>
-          <w:rtl/>
-        </w:rPr>
-        <w:t xml:space="preserve"> </w:t>
-      </w:r>
-    </w:p>
-    <w:p>
-      <w:pPr>
-        <w:bidi/>
-      </w:pPr>
-      <w:r>
-        <w:rPr>
-          <w:rtl/>
-        </w:rPr>
-        <w:t>להוסיף קובץ 1. לשמור את השינויים (</w:t>
-      </w:r>
-      <w:r>
-        <w:t>COMMIT</w:t>
-      </w:r>
-      <w:r>
-        <w:rPr>
-          <w:rtl/>
-        </w:rPr>
-        <w:t xml:space="preserve">) . </w:t>
-      </w:r>
-    </w:p>
-    <w:p>
-      <w:pPr>
-        <w:bidi/>
-      </w:pPr>
-      <w:r>
-        <w:rPr>
-          <w:rtl/>
-        </w:rPr>
-        <w:t xml:space="preserve">להוריד את הפרויקט למחשב. </w:t>
-      </w:r>
-    </w:p>
-    <w:p>
-      <w:pPr>
-        <w:bidi/>
-      </w:pPr>
-      <w:r>
-        <w:t xml:space="preserve">git clone </w:t>
-      </w:r>
-      <w:hyperlink r:id="rId7" w:history="1">
+        <w:t xml:space="preserve"> . </w:t>
+      </w:r>
+    </w:p>
+    <w:p>
+      <w:pPr>
+        <w:bidi/>
+        <w:rPr>
+          <w:rtl/>
+        </w:rPr>
+      </w:pPr>
+      <w:hyperlink r:id="rId9" w:history="1">
         <w:r>
           <w:rPr>
             <w:rStyle w:val="Hyperlink"/>
           </w:rPr>
-          <w:t>git@github.com:hagatz/RT-Git-Homework</w:t>
+          <w:t>https://github.com/hagatz/RT-Git-Homework3.git</w:t>
         </w:r>
+      </w:hyperlink>
+    </w:p>
+    <w:p>
+      <w:pPr>
+        <w:bidi/>
+      </w:pPr>
+      <w:r>
+        <w:rPr>
+          <w:rtl/>
+        </w:rPr>
+        <w:t>להוסיף קובץ 1. לשמור את השינויים (</w:t>
+      </w:r>
+      <w:r>
+        <w:t>COMMIT</w:t>
+      </w:r>
+      <w:r>
+        <w:rPr>
+          <w:rtl/>
+        </w:rPr>
+        <w:t xml:space="preserve">) . </w:t>
+      </w:r>
+    </w:p>
+    <w:p>
+      <w:pPr>
+        <w:bidi/>
+      </w:pPr>
+      <w:r>
+        <w:rPr>
+          <w:rtl/>
+        </w:rPr>
+        <w:t xml:space="preserve">להוריד את הפרויקט למחשב. </w:t>
+      </w:r>
+    </w:p>
+    <w:p>
+      <w:pPr>
+        <w:bidi/>
+      </w:pPr>
+      <w:r>
+        <w:t xml:space="preserve">git clone </w:t>
+      </w:r>
+      <w:hyperlink r:id="rId10" w:history="1">
         <w:r>
           <w:rPr>
             <w:rStyle w:val="Hyperlink"/>
           </w:rPr>
-          <w:t>3</w:t>
-        </w:r>
-        <w:r>
-          <w:rPr>
-            <w:rStyle w:val="Hyperlink"/>
-          </w:rPr>
-          <w:t>.git</w:t>
+          <w:t>git@github.com:hagatz/RT-Git-Homework3.git</w:t>
         </w:r>
       </w:hyperlink>
     </w:p>
@@ -556,21 +527,7 @@
         <w:rPr>
           <w:rtl/>
         </w:rPr>
-        <w:t xml:space="preserve">לשמור </w:t>
-      </w:r>
-      <w:proofErr w:type="spellStart"/>
-      <w:r>
-        <w:rPr>
-          <w:rtl/>
-        </w:rPr>
-        <w:t>הכל</w:t>
-      </w:r>
-      <w:proofErr w:type="spellEnd"/>
-      <w:r>
-        <w:rPr>
-          <w:rtl/>
-        </w:rPr>
-        <w:t xml:space="preserve"> ולאחר מכן לעדכן ב</w:t>
+        <w:t>לשמור הכל ולאחר מכן לעדכן ב</w:t>
       </w:r>
       <w:r>
         <w:t>GITHUB</w:t>
@@ -613,23 +570,8 @@
         <w:rPr>
           <w:rtl/>
         </w:rPr>
-        <w:t xml:space="preserve"> (</w:t>
-      </w:r>
-      <w:proofErr w:type="spellStart"/>
-      <w:r>
-        <w:rPr>
-          <w:rtl/>
-        </w:rPr>
-        <w:t>רפוזיטורי</w:t>
-      </w:r>
-      <w:proofErr w:type="spellEnd"/>
-      <w:r>
-        <w:rPr>
-          <w:rtl/>
-        </w:rPr>
-        <w:t xml:space="preserve"> חדש) עם קובץ </w:t>
-      </w:r>
-      <w:proofErr w:type="gramStart"/>
+        <w:t xml:space="preserve"> (רפוזיטורי חדש) עם קובץ </w:t>
+      </w:r>
       <w:r>
         <w:t>README</w:t>
       </w:r>
@@ -637,14 +579,7 @@
         <w:rPr>
           <w:rtl/>
         </w:rPr>
-        <w:t xml:space="preserve"> .</w:t>
-      </w:r>
-      <w:proofErr w:type="gramEnd"/>
-      <w:r>
-        <w:rPr>
-          <w:rtl/>
-        </w:rPr>
-        <w:t xml:space="preserve"> להוסיף קובץ 1.   </w:t>
+        <w:t xml:space="preserve"> . להוסיף קובץ 1.   </w:t>
       </w:r>
     </w:p>
     <w:p>
@@ -753,21 +688,7 @@
         <w:rPr>
           <w:rtl/>
         </w:rPr>
-        <w:t xml:space="preserve">לשמור </w:t>
-      </w:r>
-      <w:proofErr w:type="spellStart"/>
-      <w:r>
-        <w:rPr>
-          <w:rtl/>
-        </w:rPr>
-        <w:t>הכל</w:t>
-      </w:r>
-      <w:proofErr w:type="spellEnd"/>
-      <w:r>
-        <w:rPr>
-          <w:rtl/>
-        </w:rPr>
-        <w:t xml:space="preserve"> ולאחר מכן לעדכן ב</w:t>
+        <w:t>לשמור הכל ולאחר מכן לעדכן ב</w:t>
       </w:r>
       <w:r>
         <w:t>GITHUB</w:t>
@@ -815,23 +736,8 @@
         <w:rPr>
           <w:rtl/>
         </w:rPr>
-        <w:t xml:space="preserve"> (</w:t>
-      </w:r>
-      <w:proofErr w:type="spellStart"/>
-      <w:r>
-        <w:rPr>
-          <w:rtl/>
-        </w:rPr>
-        <w:t>רפוזיטורי</w:t>
-      </w:r>
-      <w:proofErr w:type="spellEnd"/>
-      <w:r>
-        <w:rPr>
-          <w:rtl/>
-        </w:rPr>
-        <w:t xml:space="preserve"> חדש) עם קובץ </w:t>
-      </w:r>
-      <w:proofErr w:type="gramStart"/>
+        <w:t xml:space="preserve"> (רפוזיטורי חדש) עם קובץ </w:t>
+      </w:r>
       <w:r>
         <w:t>README</w:t>
       </w:r>
@@ -839,14 +745,7 @@
         <w:rPr>
           <w:rtl/>
         </w:rPr>
-        <w:t xml:space="preserve"> .</w:t>
-      </w:r>
-      <w:proofErr w:type="gramEnd"/>
-      <w:r>
-        <w:rPr>
-          <w:rtl/>
-        </w:rPr>
-        <w:t xml:space="preserve"> </w:t>
+        <w:t xml:space="preserve"> . </w:t>
       </w:r>
     </w:p>
     <w:p>
@@ -877,6 +776,7 @@
         <w:rPr>
           <w:rtl/>
         </w:rPr>
+        <w:lastRenderedPageBreak/>
         <w:t xml:space="preserve">להוריד את הפרויקט למחשב. </w:t>
       </w:r>
     </w:p>
@@ -922,22 +822,7 @@
         <w:rPr>
           <w:rtl/>
         </w:rPr>
-        <w:lastRenderedPageBreak/>
-        <w:t xml:space="preserve">לשמור </w:t>
-      </w:r>
-      <w:proofErr w:type="spellStart"/>
-      <w:r>
-        <w:rPr>
-          <w:rtl/>
-        </w:rPr>
-        <w:t>הכל</w:t>
-      </w:r>
-      <w:proofErr w:type="spellEnd"/>
-      <w:r>
-        <w:rPr>
-          <w:rtl/>
-        </w:rPr>
-        <w:t xml:space="preserve"> ולאחר מכן לעדכן ב</w:t>
+        <w:t>לשמור הכל ולאחר מכן לעדכן ב</w:t>
       </w:r>
       <w:r>
         <w:t>GITHUB</w:t>

</xml_diff>

<commit_message>
finished question 4 + cosmetics
</commit_message>
<xml_diff>
--- a/HOME_WORK.docx
+++ b/HOME_WORK.docx
@@ -50,36 +50,44 @@
     <w:p>
       <w:pPr>
         <w:bidi/>
-      </w:pPr>
-      <w:proofErr w:type="spellStart"/>
-      <w:r>
-        <w:t>mkdir</w:t>
-      </w:r>
-      <w:proofErr w:type="spellEnd"/>
-      <w:r>
-        <w:t xml:space="preserve"> RT-Git-homework</w:t>
-      </w:r>
-    </w:p>
-    <w:p>
-      <w:pPr>
-        <w:bidi/>
-      </w:pPr>
-      <w:r>
+        <w:rPr>
+          <w:color w:val="92D050"/>
+        </w:rPr>
+      </w:pPr>
+      <w:r>
+        <w:rPr>
+          <w:color w:val="92D050"/>
+        </w:rPr>
+        <w:t>mkdir RT-Git-homework</w:t>
+      </w:r>
+    </w:p>
+    <w:p>
+      <w:pPr>
+        <w:bidi/>
+        <w:rPr>
+          <w:color w:val="92D050"/>
+        </w:rPr>
+      </w:pPr>
+      <w:r>
+        <w:rPr>
+          <w:color w:val="92D050"/>
+        </w:rPr>
         <w:t>cd RT-Git-Homework</w:t>
       </w:r>
     </w:p>
     <w:p>
       <w:pPr>
         <w:bidi/>
-      </w:pPr>
-      <w:r>
-        <w:t xml:space="preserve">git </w:t>
-      </w:r>
-      <w:proofErr w:type="spellStart"/>
-      <w:r>
-        <w:t>init</w:t>
-      </w:r>
-      <w:proofErr w:type="spellEnd"/>
+        <w:rPr>
+          <w:color w:val="92D050"/>
+        </w:rPr>
+      </w:pPr>
+      <w:r>
+        <w:rPr>
+          <w:color w:val="92D050"/>
+        </w:rPr>
+        <w:t>git init</w:t>
+      </w:r>
     </w:p>
     <w:p>
       <w:pPr>
@@ -104,29 +112,39 @@
     <w:p>
       <w:pPr>
         <w:bidi/>
-      </w:pPr>
-      <w:r>
+        <w:rPr>
+          <w:color w:val="92D050"/>
+        </w:rPr>
+      </w:pPr>
+      <w:r>
+        <w:rPr>
+          <w:color w:val="92D050"/>
+        </w:rPr>
         <w:t>touch 1 2</w:t>
       </w:r>
     </w:p>
     <w:p>
       <w:pPr>
         <w:bidi/>
-      </w:pPr>
-      <w:r>
-        <w:t xml:space="preserve">git </w:t>
-      </w:r>
-      <w:proofErr w:type="gramStart"/>
-      <w:r>
-        <w:t>add .</w:t>
-      </w:r>
-      <w:proofErr w:type="gramEnd"/>
-    </w:p>
-    <w:p>
-      <w:pPr>
-        <w:bidi/>
-      </w:pPr>
-      <w:r>
+        <w:rPr>
+          <w:color w:val="92D050"/>
+        </w:rPr>
+      </w:pPr>
+      <w:r>
+        <w:rPr>
+          <w:color w:val="92D050"/>
+        </w:rPr>
+        <w:t>git add .</w:t>
+      </w:r>
+    </w:p>
+    <w:p>
+      <w:pPr>
+        <w:bidi/>
+      </w:pPr>
+      <w:r>
+        <w:rPr>
+          <w:color w:val="92D050"/>
+        </w:rPr>
         <w:t>git commit -m “initial commit”</w:t>
       </w:r>
       <w:r>
@@ -166,9 +184,17 @@
       <w:r>
         <w:rPr>
           <w:rFonts w:hint="cs"/>
-          <w:rtl/>
-        </w:rPr>
-        <w:t xml:space="preserve">יצירת ריפו </w:t>
+          <w:color w:val="92D050"/>
+          <w:rtl/>
+        </w:rPr>
+        <w:t>יצירת ריפו</w:t>
+      </w:r>
+      <w:r>
+        <w:rPr>
+          <w:rFonts w:hint="cs"/>
+          <w:rtl/>
+        </w:rPr>
+        <w:t xml:space="preserve"> </w:t>
       </w:r>
       <w:hyperlink r:id="rId5" w:history="1">
         <w:r>
@@ -184,7 +210,13 @@
         <w:bidi/>
       </w:pPr>
       <w:r>
-        <w:t xml:space="preserve">git remote add origin </w:t>
+        <w:rPr>
+          <w:color w:val="92D050"/>
+        </w:rPr>
+        <w:t>git remote add origin</w:t>
+      </w:r>
+      <w:r>
+        <w:t xml:space="preserve"> </w:t>
       </w:r>
       <w:hyperlink r:id="rId6" w:history="1">
         <w:r>
@@ -198,16 +230,28 @@
     <w:p>
       <w:pPr>
         <w:bidi/>
-      </w:pPr>
-      <w:r>
+        <w:rPr>
+          <w:color w:val="92D050"/>
+        </w:rPr>
+      </w:pPr>
+      <w:r>
+        <w:rPr>
+          <w:color w:val="92D050"/>
+        </w:rPr>
         <w:t>git branch -M main</w:t>
       </w:r>
     </w:p>
     <w:p>
       <w:pPr>
         <w:bidi/>
-      </w:pPr>
-      <w:r>
+        <w:rPr>
+          <w:color w:val="92D050"/>
+        </w:rPr>
+      </w:pPr>
+      <w:r>
+        <w:rPr>
+          <w:color w:val="92D050"/>
+        </w:rPr>
         <w:t>git push -u origin main</w:t>
       </w:r>
     </w:p>
@@ -245,23 +289,8 @@
         <w:rPr>
           <w:rtl/>
         </w:rPr>
-        <w:t xml:space="preserve"> (</w:t>
-      </w:r>
-      <w:proofErr w:type="spellStart"/>
-      <w:r>
-        <w:rPr>
-          <w:rtl/>
-        </w:rPr>
-        <w:t>רפוזיטורי</w:t>
-      </w:r>
-      <w:proofErr w:type="spellEnd"/>
-      <w:r>
-        <w:rPr>
-          <w:rtl/>
-        </w:rPr>
-        <w:t xml:space="preserve"> חדש) עם קובץ </w:t>
-      </w:r>
-      <w:proofErr w:type="gramStart"/>
+        <w:t xml:space="preserve"> (רפוזיטורי חדש) עם קובץ </w:t>
+      </w:r>
       <w:r>
         <w:t>README</w:t>
       </w:r>
@@ -269,14 +298,7 @@
         <w:rPr>
           <w:rtl/>
         </w:rPr>
-        <w:t xml:space="preserve"> .</w:t>
-      </w:r>
-      <w:proofErr w:type="gramEnd"/>
-      <w:r>
-        <w:rPr>
-          <w:rtl/>
-        </w:rPr>
-        <w:t xml:space="preserve"> </w:t>
+        <w:t xml:space="preserve"> . </w:t>
       </w:r>
     </w:p>
     <w:p>
@@ -329,8 +351,14 @@
     <w:p>
       <w:pPr>
         <w:bidi/>
-      </w:pPr>
-      <w:r>
+        <w:rPr>
+          <w:color w:val="92D050"/>
+        </w:rPr>
+      </w:pPr>
+      <w:r>
+        <w:rPr>
+          <w:color w:val="92D050"/>
+        </w:rPr>
         <w:t xml:space="preserve">git clone </w:t>
       </w:r>
       <w:hyperlink r:id="rId8" w:history="1">
@@ -356,8 +384,14 @@
     <w:p>
       <w:pPr>
         <w:bidi/>
-      </w:pPr>
-      <w:r>
+        <w:rPr>
+          <w:color w:val="92D050"/>
+        </w:rPr>
+      </w:pPr>
+      <w:r>
+        <w:rPr>
+          <w:color w:val="92D050"/>
+        </w:rPr>
         <w:t>echo 1 &gt;&gt; 1</w:t>
       </w:r>
     </w:p>
@@ -366,6 +400,9 @@
         <w:bidi/>
       </w:pPr>
       <w:r>
+        <w:rPr>
+          <w:color w:val="92D050"/>
+        </w:rPr>
         <w:t>echo 22 &gt;&gt; 2</w:t>
       </w:r>
     </w:p>
@@ -377,21 +414,7 @@
         <w:rPr>
           <w:rtl/>
         </w:rPr>
-        <w:t xml:space="preserve">לשמור </w:t>
-      </w:r>
-      <w:proofErr w:type="spellStart"/>
-      <w:r>
-        <w:rPr>
-          <w:rtl/>
-        </w:rPr>
-        <w:t>הכל</w:t>
-      </w:r>
-      <w:proofErr w:type="spellEnd"/>
-      <w:r>
-        <w:rPr>
-          <w:rtl/>
-        </w:rPr>
-        <w:t xml:space="preserve"> ולעדכן ב</w:t>
+        <w:t>לשמור הכל ולעדכן ב</w:t>
       </w:r>
       <w:r>
         <w:t>GITHUB</w:t>
@@ -406,29 +429,42 @@
     <w:p>
       <w:pPr>
         <w:bidi/>
-      </w:pPr>
-      <w:r>
-        <w:t xml:space="preserve">git </w:t>
-      </w:r>
-      <w:proofErr w:type="gramStart"/>
-      <w:r>
-        <w:t>add .</w:t>
-      </w:r>
-      <w:proofErr w:type="gramEnd"/>
-    </w:p>
-    <w:p>
-      <w:pPr>
-        <w:bidi/>
-      </w:pPr>
-      <w:r>
+        <w:rPr>
+          <w:color w:val="92D050"/>
+        </w:rPr>
+      </w:pPr>
+      <w:r>
+        <w:rPr>
+          <w:color w:val="92D050"/>
+        </w:rPr>
+        <w:t>git add .</w:t>
+      </w:r>
+    </w:p>
+    <w:p>
+      <w:pPr>
+        <w:bidi/>
+        <w:rPr>
+          <w:color w:val="92D050"/>
+        </w:rPr>
+      </w:pPr>
+      <w:r>
+        <w:rPr>
+          <w:color w:val="92D050"/>
+        </w:rPr>
         <w:t>git commit -m “edit 1 add 2”</w:t>
       </w:r>
     </w:p>
     <w:p>
       <w:pPr>
         <w:bidi/>
-      </w:pPr>
-      <w:r>
+        <w:rPr>
+          <w:color w:val="92D050"/>
+        </w:rPr>
+      </w:pPr>
+      <w:r>
+        <w:rPr>
+          <w:color w:val="92D050"/>
+        </w:rPr>
         <w:t>git push origin</w:t>
       </w:r>
     </w:p>
@@ -466,23 +502,8 @@
         <w:rPr>
           <w:rtl/>
         </w:rPr>
-        <w:t xml:space="preserve"> (</w:t>
-      </w:r>
-      <w:proofErr w:type="spellStart"/>
-      <w:r>
-        <w:rPr>
-          <w:rtl/>
-        </w:rPr>
-        <w:t>רפוזיטורי</w:t>
-      </w:r>
-      <w:proofErr w:type="spellEnd"/>
-      <w:r>
-        <w:rPr>
-          <w:rtl/>
-        </w:rPr>
-        <w:t xml:space="preserve"> חדש) עם קובץ </w:t>
-      </w:r>
-      <w:proofErr w:type="gramStart"/>
+        <w:t xml:space="preserve"> (רפוזיטורי חדש) עם קובץ </w:t>
+      </w:r>
       <w:r>
         <w:t>README</w:t>
       </w:r>
@@ -490,14 +511,7 @@
         <w:rPr>
           <w:rtl/>
         </w:rPr>
-        <w:t xml:space="preserve"> .</w:t>
-      </w:r>
-      <w:proofErr w:type="gramEnd"/>
-      <w:r>
-        <w:rPr>
-          <w:rtl/>
-        </w:rPr>
-        <w:t xml:space="preserve"> </w:t>
+        <w:t xml:space="preserve"> . </w:t>
       </w:r>
     </w:p>
     <w:p>
@@ -552,7 +566,13 @@
         <w:bidi/>
       </w:pPr>
       <w:r>
-        <w:t xml:space="preserve">git clone </w:t>
+        <w:rPr>
+          <w:color w:val="92D050"/>
+        </w:rPr>
+        <w:t>git clone</w:t>
+      </w:r>
+      <w:r>
+        <w:t xml:space="preserve"> </w:t>
       </w:r>
       <w:hyperlink r:id="rId10" w:history="1">
         <w:r>
@@ -593,12 +613,12 @@
       <w:pPr>
         <w:bidi/>
         <w:rPr>
-          <w:lang w:val="en-US"/>
-        </w:rPr>
-      </w:pPr>
-      <w:r>
-        <w:rPr>
-          <w:lang w:val="en-US"/>
+          <w:color w:val="92D050"/>
+        </w:rPr>
+      </w:pPr>
+      <w:r>
+        <w:rPr>
+          <w:color w:val="92D050"/>
         </w:rPr>
         <w:t>Created file 2</w:t>
       </w:r>
@@ -621,34 +641,26 @@
       <w:pPr>
         <w:bidi/>
         <w:rPr>
-          <w:lang w:val="en-US"/>
-        </w:rPr>
-      </w:pPr>
-      <w:r>
-        <w:rPr>
-          <w:lang w:val="en-US"/>
-        </w:rPr>
-        <w:t xml:space="preserve">git </w:t>
-      </w:r>
-      <w:proofErr w:type="gramStart"/>
-      <w:r>
-        <w:rPr>
-          <w:lang w:val="en-US"/>
-        </w:rPr>
-        <w:t>pull</w:t>
-      </w:r>
-      <w:proofErr w:type="gramEnd"/>
-    </w:p>
-    <w:p>
-      <w:pPr>
-        <w:bidi/>
-        <w:rPr>
-          <w:lang w:val="en-US"/>
-        </w:rPr>
-      </w:pPr>
-      <w:r>
-        <w:rPr>
-          <w:lang w:val="en-US"/>
+          <w:color w:val="92D050"/>
+        </w:rPr>
+      </w:pPr>
+      <w:r>
+        <w:rPr>
+          <w:color w:val="92D050"/>
+        </w:rPr>
+        <w:t>git pull</w:t>
+      </w:r>
+    </w:p>
+    <w:p>
+      <w:pPr>
+        <w:bidi/>
+        <w:rPr>
+          <w:color w:val="92D050"/>
+        </w:rPr>
+      </w:pPr>
+      <w:r>
+        <w:rPr>
+          <w:color w:val="92D050"/>
         </w:rPr>
         <w:t>echo 11 &gt;&gt; 1</w:t>
       </w:r>
@@ -657,12 +669,12 @@
       <w:pPr>
         <w:bidi/>
         <w:rPr>
-          <w:lang w:val="en-US"/>
-        </w:rPr>
-      </w:pPr>
-      <w:r>
-        <w:rPr>
-          <w:lang w:val="en-US"/>
+          <w:color w:val="92D050"/>
+        </w:rPr>
+      </w:pPr>
+      <w:r>
+        <w:rPr>
+          <w:color w:val="92D050"/>
         </w:rPr>
         <w:t>git commit -am “edited 1”</w:t>
       </w:r>
@@ -671,12 +683,12 @@
       <w:pPr>
         <w:bidi/>
         <w:rPr>
-          <w:lang w:val="en-US"/>
-        </w:rPr>
-      </w:pPr>
-      <w:r>
-        <w:rPr>
-          <w:lang w:val="en-US"/>
+          <w:color w:val="92D050"/>
+        </w:rPr>
+      </w:pPr>
+      <w:r>
+        <w:rPr>
+          <w:color w:val="92D050"/>
         </w:rPr>
         <w:t>echo 3 &gt;&gt; 3</w:t>
       </w:r>
@@ -689,21 +701,7 @@
         <w:rPr>
           <w:rtl/>
         </w:rPr>
-        <w:t xml:space="preserve">לשמור </w:t>
-      </w:r>
-      <w:proofErr w:type="spellStart"/>
-      <w:r>
-        <w:rPr>
-          <w:rtl/>
-        </w:rPr>
-        <w:t>הכל</w:t>
-      </w:r>
-      <w:proofErr w:type="spellEnd"/>
-      <w:r>
-        <w:rPr>
-          <w:rtl/>
-        </w:rPr>
-        <w:t xml:space="preserve"> ולאחר מכן לעדכן ב</w:t>
+        <w:t>לשמור הכל ולאחר מכן לעדכן ב</w:t>
       </w:r>
       <w:r>
         <w:t>GITHUB</w:t>
@@ -718,29 +716,42 @@
     <w:p>
       <w:pPr>
         <w:bidi/>
-      </w:pPr>
-      <w:r>
-        <w:t xml:space="preserve">git </w:t>
-      </w:r>
-      <w:proofErr w:type="gramStart"/>
-      <w:r>
-        <w:t>add .</w:t>
-      </w:r>
-      <w:proofErr w:type="gramEnd"/>
-    </w:p>
-    <w:p>
-      <w:pPr>
-        <w:bidi/>
-      </w:pPr>
-      <w:r>
+        <w:rPr>
+          <w:color w:val="92D050"/>
+        </w:rPr>
+      </w:pPr>
+      <w:r>
+        <w:rPr>
+          <w:color w:val="92D050"/>
+        </w:rPr>
+        <w:t>git add .</w:t>
+      </w:r>
+    </w:p>
+    <w:p>
+      <w:pPr>
+        <w:bidi/>
+        <w:rPr>
+          <w:color w:val="92D050"/>
+        </w:rPr>
+      </w:pPr>
+      <w:r>
+        <w:rPr>
+          <w:color w:val="92D050"/>
+        </w:rPr>
         <w:t>git commit -m “added 3”</w:t>
       </w:r>
     </w:p>
     <w:p>
       <w:pPr>
         <w:bidi/>
-      </w:pPr>
-      <w:r>
+        <w:rPr>
+          <w:color w:val="92D050"/>
+        </w:rPr>
+      </w:pPr>
+      <w:r>
+        <w:rPr>
+          <w:color w:val="92D050"/>
+        </w:rPr>
         <w:t>git push origin</w:t>
       </w:r>
     </w:p>
@@ -793,23 +804,8 @@
         <w:rPr>
           <w:rtl/>
         </w:rPr>
-        <w:t xml:space="preserve"> (</w:t>
-      </w:r>
-      <w:proofErr w:type="spellStart"/>
-      <w:r>
-        <w:rPr>
-          <w:rtl/>
-        </w:rPr>
-        <w:t>רפוזיטורי</w:t>
-      </w:r>
-      <w:proofErr w:type="spellEnd"/>
-      <w:r>
-        <w:rPr>
-          <w:rtl/>
-        </w:rPr>
-        <w:t xml:space="preserve"> חדש) עם קובץ </w:t>
-      </w:r>
-      <w:proofErr w:type="gramStart"/>
+        <w:t xml:space="preserve"> (רפוזיטורי חדש) עם קובץ </w:t>
+      </w:r>
       <w:r>
         <w:t>README</w:t>
       </w:r>
@@ -817,14 +813,7 @@
         <w:rPr>
           <w:rtl/>
         </w:rPr>
-        <w:t xml:space="preserve"> .</w:t>
-      </w:r>
-      <w:proofErr w:type="gramEnd"/>
-      <w:r>
-        <w:rPr>
-          <w:rtl/>
-        </w:rPr>
-        <w:t xml:space="preserve"> להוסיף קובץ 1.   </w:t>
+        <w:t xml:space="preserve"> . להוסיף קובץ 1.   </w:t>
       </w:r>
     </w:p>
     <w:p>
@@ -851,6 +840,19 @@
       <w:pPr>
         <w:bidi/>
       </w:pPr>
+      <w:hyperlink r:id="rId11" w:history="1">
+        <w:r>
+          <w:rPr>
+            <w:rStyle w:val="Hyperlink"/>
+          </w:rPr>
+          <w:t>https://github.com/hagatz/RT-Git-Homework4.git</w:t>
+        </w:r>
+      </w:hyperlink>
+    </w:p>
+    <w:p>
+      <w:pPr>
+        <w:bidi/>
+      </w:pPr>
       <w:r>
         <w:rPr>
           <w:rtl/>
@@ -861,6 +863,42 @@
     <w:p>
       <w:pPr>
         <w:bidi/>
+        <w:rPr>
+          <w:color w:val="92D050"/>
+        </w:rPr>
+      </w:pPr>
+      <w:r>
+        <w:rPr>
+          <w:color w:val="92D050"/>
+        </w:rPr>
+        <w:t xml:space="preserve">git clone </w:t>
+      </w:r>
+      <w:hyperlink r:id="rId12" w:history="1">
+        <w:r>
+          <w:rPr>
+            <w:rStyle w:val="Hyperlink"/>
+          </w:rPr>
+          <w:t>git@github.com:hagatz/RT-Git-Homework4.git</w:t>
+        </w:r>
+      </w:hyperlink>
+    </w:p>
+    <w:p>
+      <w:pPr>
+        <w:bidi/>
+        <w:rPr>
+          <w:color w:val="92D050"/>
+        </w:rPr>
+      </w:pPr>
+      <w:r>
+        <w:rPr>
+          <w:color w:val="92D050"/>
+        </w:rPr>
+        <w:t>cd RT-Git-Homework4</w:t>
+      </w:r>
+    </w:p>
+    <w:p>
+      <w:pPr>
+        <w:bidi/>
       </w:pPr>
       <w:r>
         <w:rPr>
@@ -890,6 +928,10 @@
     <w:p>
       <w:pPr>
         <w:bidi/>
+        <w:rPr>
+          <w:color w:val="92D050"/>
+          <w:rtl/>
+        </w:rPr>
       </w:pPr>
       <w:r>
         <w:rPr>
@@ -924,30 +966,71 @@
         </w:rPr>
         <w:t xml:space="preserve">) . </w:t>
       </w:r>
-    </w:p>
-    <w:p>
-      <w:pPr>
-        <w:bidi/>
-      </w:pPr>
-      <w:r>
-        <w:rPr>
-          <w:rtl/>
-        </w:rPr>
-        <w:t xml:space="preserve">לשמור </w:t>
-      </w:r>
-      <w:proofErr w:type="spellStart"/>
-      <w:r>
-        <w:rPr>
-          <w:rtl/>
-        </w:rPr>
-        <w:t>הכל</w:t>
-      </w:r>
-      <w:proofErr w:type="spellEnd"/>
-      <w:r>
-        <w:rPr>
-          <w:rtl/>
-        </w:rPr>
-        <w:t xml:space="preserve"> ולאחר מכן לעדכן ב</w:t>
+      <w:r>
+        <w:rPr>
+          <w:rtl/>
+        </w:rPr>
+        <w:br/>
+      </w:r>
+      <w:r>
+        <w:rPr>
+          <w:rFonts w:hint="cs"/>
+          <w:color w:val="92D050"/>
+          <w:rtl/>
+        </w:rPr>
+        <w:t>#</w:t>
+      </w:r>
+      <w:r>
+        <w:rPr>
+          <w:rFonts w:hint="cs"/>
+          <w:color w:val="92D050"/>
+          <w:rtl/>
+        </w:rPr>
+        <w:t>יגרום לקונפליקט במיזוג</w:t>
+      </w:r>
+    </w:p>
+    <w:p>
+      <w:pPr>
+        <w:bidi/>
+        <w:rPr>
+          <w:color w:val="92D050"/>
+          <w:lang w:val="en-US"/>
+        </w:rPr>
+      </w:pPr>
+      <w:r>
+        <w:rPr>
+          <w:color w:val="92D050"/>
+          <w:lang w:val="en-US"/>
+        </w:rPr>
+        <w:t>echo change &gt;&gt; README.md</w:t>
+      </w:r>
+    </w:p>
+    <w:p>
+      <w:pPr>
+        <w:bidi/>
+        <w:rPr>
+          <w:rFonts w:hint="cs"/>
+          <w:color w:val="92D050"/>
+          <w:lang w:val="en-US"/>
+        </w:rPr>
+      </w:pPr>
+      <w:r>
+        <w:rPr>
+          <w:color w:val="92D050"/>
+          <w:lang w:val="en-US"/>
+        </w:rPr>
+        <w:t>git commit -am “change README”</w:t>
+      </w:r>
+    </w:p>
+    <w:p>
+      <w:pPr>
+        <w:bidi/>
+      </w:pPr>
+      <w:r>
+        <w:rPr>
+          <w:rtl/>
+        </w:rPr>
+        <w:t>לשמור הכל ולאחר מכן לעדכן ב</w:t>
       </w:r>
       <w:r>
         <w:t>GITHUB</w:t>
@@ -962,7 +1045,103 @@
     <w:p>
       <w:pPr>
         <w:bidi/>
-      </w:pPr>
+        <w:rPr>
+          <w:color w:val="92D050"/>
+          <w:rtl/>
+          <w:lang w:val="en-US"/>
+        </w:rPr>
+      </w:pPr>
+      <w:r>
+        <w:rPr>
+          <w:color w:val="92D050"/>
+          <w:lang w:val="en-US"/>
+        </w:rPr>
+        <w:t>git push origin</w:t>
+      </w:r>
+      <w:r>
+        <w:rPr>
+          <w:rFonts w:hint="cs"/>
+          <w:color w:val="92D050"/>
+          <w:rtl/>
+          <w:lang w:val="en-US"/>
+        </w:rPr>
+        <w:t xml:space="preserve"> (מקבלים שגיאה)</w:t>
+      </w:r>
+    </w:p>
+    <w:p>
+      <w:pPr>
+        <w:bidi/>
+        <w:rPr>
+          <w:color w:val="92D050"/>
+          <w:lang w:val="en-US"/>
+        </w:rPr>
+      </w:pPr>
+      <w:r>
+        <w:rPr>
+          <w:color w:val="92D050"/>
+          <w:lang w:val="en-US"/>
+        </w:rPr>
+        <w:t>git pull</w:t>
+      </w:r>
+      <w:r>
+        <w:rPr>
+          <w:color w:val="92D050"/>
+          <w:lang w:val="en-US"/>
+        </w:rPr>
+        <w:t xml:space="preserve"> origin main</w:t>
+      </w:r>
+      <w:r>
+        <w:rPr>
+          <w:rFonts w:hint="cs"/>
+          <w:color w:val="92D050"/>
+          <w:rtl/>
+          <w:lang w:val="en-US"/>
+        </w:rPr>
+        <w:t xml:space="preserve"> (עדיין קיבלתי שגיאה וובפתיחת הקובץ לא נתן את הקונפליקט)</w:t>
+      </w:r>
+      <w:r>
+        <w:rPr>
+          <w:color w:val="92D050"/>
+          <w:rtl/>
+          <w:lang w:val="en-US"/>
+        </w:rPr>
+        <w:br/>
+      </w:r>
+      <w:r>
+        <w:rPr>
+          <w:color w:val="92D050"/>
+          <w:lang w:val="en-US"/>
+        </w:rPr>
+        <w:t>git pull –no-rebase</w:t>
+      </w:r>
+    </w:p>
+    <w:p>
+      <w:pPr>
+        <w:bidi/>
+        <w:rPr>
+          <w:color w:val="92D050"/>
+          <w:lang w:val="en-US"/>
+        </w:rPr>
+      </w:pPr>
+      <w:r>
+        <w:rPr>
+          <w:color w:val="92D050"/>
+          <w:lang w:val="en-US"/>
+        </w:rPr>
+        <w:t>git commit -am “conflict solved”</w:t>
+      </w:r>
+    </w:p>
+    <w:p>
+      <w:pPr>
+        <w:bidi/>
+      </w:pPr>
+      <w:r>
+        <w:rPr>
+          <w:color w:val="92D050"/>
+          <w:lang w:val="en-US"/>
+        </w:rPr>
+        <w:t>git push origin</w:t>
+      </w:r>
     </w:p>
     <w:p>
       <w:pPr>
@@ -995,23 +1174,8 @@
         <w:rPr>
           <w:rtl/>
         </w:rPr>
-        <w:t xml:space="preserve"> (</w:t>
-      </w:r>
-      <w:proofErr w:type="spellStart"/>
-      <w:r>
-        <w:rPr>
-          <w:rtl/>
-        </w:rPr>
-        <w:t>רפוזיטורי</w:t>
-      </w:r>
-      <w:proofErr w:type="spellEnd"/>
-      <w:r>
-        <w:rPr>
-          <w:rtl/>
-        </w:rPr>
-        <w:t xml:space="preserve"> חדש) עם קובץ </w:t>
-      </w:r>
-      <w:proofErr w:type="gramStart"/>
+        <w:t xml:space="preserve"> (רפוזיטורי חדש) עם קובץ </w:t>
+      </w:r>
       <w:r>
         <w:t>README</w:t>
       </w:r>
@@ -1019,14 +1183,7 @@
         <w:rPr>
           <w:rtl/>
         </w:rPr>
-        <w:t xml:space="preserve"> .</w:t>
-      </w:r>
-      <w:proofErr w:type="gramEnd"/>
-      <w:r>
-        <w:rPr>
-          <w:rtl/>
-        </w:rPr>
-        <w:t xml:space="preserve"> </w:t>
+        <w:t xml:space="preserve"> . </w:t>
       </w:r>
     </w:p>
     <w:p>
@@ -1102,21 +1259,7 @@
         <w:rPr>
           <w:rtl/>
         </w:rPr>
-        <w:t xml:space="preserve">לשמור </w:t>
-      </w:r>
-      <w:proofErr w:type="spellStart"/>
-      <w:r>
-        <w:rPr>
-          <w:rtl/>
-        </w:rPr>
-        <w:t>הכל</w:t>
-      </w:r>
-      <w:proofErr w:type="spellEnd"/>
-      <w:r>
-        <w:rPr>
-          <w:rtl/>
-        </w:rPr>
-        <w:t xml:space="preserve"> ולאחר מכן לעדכן ב</w:t>
+        <w:t>לשמור הכל ולאחר מכן לעדכן ב</w:t>
       </w:r>
       <w:r>
         <w:t>GITHUB</w:t>

</xml_diff>